<commit_message>
[Modified] : MucDich&PhamVi Document
</commit_message>
<xml_diff>
--- a/ToDoApp-Doc/Document/Quyển Đồ Án/Teamwork/MucDich&PhamVi.docx
+++ b/ToDoApp-Doc/Document/Quyển Đồ Án/Teamwork/MucDich&PhamVi.docx
@@ -26,59 +26,23 @@
         <w:pStyle w:val="ListParagraph"/>
         <w:numPr>
           <w:ilvl w:val="0"/>
-          <w:numId w:val="7"/>
-        </w:numPr>
-        <w:rPr>
-          <w:rFonts w:ascii="Times New Roman" w:hAnsi="Times New Roman" w:cs="Times New Roman"/>
-          <w:sz w:val="28"/>
-          <w:szCs w:val="28"/>
-          <w:lang w:val="vi-VN"/>
-        </w:rPr>
-      </w:pPr>
-      <w:r>
-        <w:rPr>
-          <w:rFonts w:ascii="Times New Roman" w:hAnsi="Times New Roman" w:cs="Times New Roman"/>
-          <w:sz w:val="28"/>
-          <w:szCs w:val="28"/>
-          <w:lang w:val="vi-VN"/>
-        </w:rPr>
-        <w:t xml:space="preserve">Mục tiêu của đề tài dựa vào những kiến thức đã học như MySQL, </w:t>
-      </w:r>
-      <w:r>
-        <w:rPr>
-          <w:rFonts w:ascii="Times New Roman" w:hAnsi="Times New Roman" w:cs="Times New Roman"/>
-          <w:sz w:val="28"/>
-          <w:szCs w:val="28"/>
-          <w:lang w:val="vi-VN"/>
-        </w:rPr>
-        <w:t>PHP, thiết kế giao diện</w:t>
-      </w:r>
-      <w:r>
-        <w:rPr>
-          <w:rFonts w:ascii="Times New Roman" w:hAnsi="Times New Roman" w:cs="Times New Roman"/>
-          <w:sz w:val="28"/>
-          <w:szCs w:val="28"/>
-          <w:lang w:val="vi-VN"/>
-        </w:rPr>
-        <w:t xml:space="preserve"> và những kiến thức tìm hiểu về ReacJS, Spring nhằm xây dựng phần mềm ToDoApp </w:t>
-      </w:r>
-      <w:r>
-        <w:rPr>
-          <w:rFonts w:ascii="Times New Roman" w:hAnsi="Times New Roman" w:cs="Times New Roman"/>
-          <w:sz w:val="28"/>
-          <w:szCs w:val="28"/>
-          <w:lang w:val="vi-VN"/>
-        </w:rPr>
-        <w:t xml:space="preserve">dựa </w:t>
-      </w:r>
-      <w:r>
-        <w:rPr>
-          <w:rFonts w:ascii="Times New Roman" w:hAnsi="Times New Roman" w:cs="Times New Roman"/>
-          <w:sz w:val="28"/>
-          <w:szCs w:val="28"/>
-          <w:lang w:val="vi-VN"/>
-        </w:rPr>
-        <w:t>trên nền tảng Web.</w:t>
+          <w:numId w:val="8"/>
+        </w:numPr>
+        <w:rPr>
+          <w:rFonts w:ascii="Times New Roman" w:hAnsi="Times New Roman" w:cs="Times New Roman"/>
+          <w:sz w:val="28"/>
+          <w:szCs w:val="28"/>
+          <w:lang w:val="vi-VN"/>
+        </w:rPr>
+      </w:pPr>
+      <w:r>
+        <w:rPr>
+          <w:rFonts w:ascii="Times New Roman" w:hAnsi="Times New Roman" w:cs="Times New Roman"/>
+          <w:sz w:val="28"/>
+          <w:szCs w:val="28"/>
+          <w:lang w:val="vi-VN"/>
+        </w:rPr>
+        <w:t>Mục tiêu của đề tài dựa vào những kiến thức đã học như MySQL, PHP, thiết kế giao diện và những kiến thức tìm hiểu về ReacJS, Spring nhằm xây dựng phần mềm ToDoApp dựa trên nền tảng Web.</w:t>
       </w:r>
     </w:p>
     <w:p>
@@ -124,31 +88,31 @@
         <w:pStyle w:val="ListParagraph"/>
         <w:numPr>
           <w:ilvl w:val="0"/>
-          <w:numId w:val="2"/>
-        </w:numPr>
-        <w:rPr>
-          <w:rFonts w:ascii="Times New Roman" w:hAnsi="Times New Roman" w:cs="Times New Roman"/>
-          <w:sz w:val="28"/>
-          <w:szCs w:val="28"/>
-          <w:lang w:val="vi-VN"/>
-        </w:rPr>
-      </w:pPr>
-      <w:r>
-        <w:rPr>
-          <w:rFonts w:ascii="Times New Roman" w:hAnsi="Times New Roman" w:cs="Times New Roman"/>
-          <w:sz w:val="28"/>
-          <w:szCs w:val="28"/>
-          <w:lang w:val="vi-VN"/>
-        </w:rPr>
-        <w:t>Dữ liệu Task được cập nhật trực  tuyến.Người dùng thêm, xóa, sửa task trực tiếp ngay trên web.</w:t>
-      </w:r>
-    </w:p>
-    <w:p>
-      <w:pPr>
-        <w:pStyle w:val="ListParagraph"/>
-        <w:numPr>
-          <w:ilvl w:val="0"/>
-          <w:numId w:val="2"/>
+          <w:numId w:val="9"/>
+        </w:numPr>
+        <w:rPr>
+          <w:rFonts w:ascii="Times New Roman" w:hAnsi="Times New Roman" w:cs="Times New Roman"/>
+          <w:sz w:val="28"/>
+          <w:szCs w:val="28"/>
+          <w:lang w:val="vi-VN"/>
+        </w:rPr>
+      </w:pPr>
+      <w:r>
+        <w:rPr>
+          <w:rFonts w:ascii="Times New Roman" w:hAnsi="Times New Roman" w:cs="Times New Roman"/>
+          <w:sz w:val="28"/>
+          <w:szCs w:val="28"/>
+          <w:lang w:val="vi-VN"/>
+        </w:rPr>
+        <w:t>Dữ liệu Task được cập nhật trực tuyến và thường .Người dùng thêm, xóa, sửa task trực tiếp ngay trên web.</w:t>
+      </w:r>
+    </w:p>
+    <w:p>
+      <w:pPr>
+        <w:pStyle w:val="ListParagraph"/>
+        <w:numPr>
+          <w:ilvl w:val="0"/>
+          <w:numId w:val="9"/>
         </w:numPr>
         <w:rPr>
           <w:rFonts w:ascii="Times New Roman" w:hAnsi="Times New Roman" w:cs="Times New Roman"/>
@@ -172,7 +136,7 @@
         <w:pStyle w:val="ListParagraph"/>
         <w:numPr>
           <w:ilvl w:val="0"/>
-          <w:numId w:val="2"/>
+          <w:numId w:val="9"/>
         </w:numPr>
         <w:rPr>
           <w:rFonts w:ascii="Times New Roman" w:hAnsi="Times New Roman" w:cs="Times New Roman"/>
@@ -196,40 +160,127 @@
         <w:pStyle w:val="ListParagraph"/>
         <w:numPr>
           <w:ilvl w:val="0"/>
-          <w:numId w:val="2"/>
-        </w:numPr>
-        <w:rPr>
-          <w:rFonts w:ascii="Times New Roman" w:hAnsi="Times New Roman" w:cs="Times New Roman"/>
-          <w:sz w:val="28"/>
-          <w:szCs w:val="28"/>
-          <w:lang w:val="vi-VN"/>
-        </w:rPr>
-      </w:pPr>
-      <w:r>
-        <w:rPr>
-          <w:rFonts w:ascii="Times New Roman" w:hAnsi="Times New Roman" w:cs="Times New Roman"/>
-          <w:sz w:val="28"/>
-          <w:szCs w:val="28"/>
-          <w:lang w:val="vi-VN"/>
-        </w:rPr>
-        <w:t xml:space="preserve">Sử dụng hệ quản trị cơ sở dữ liệu </w:t>
-      </w:r>
-      <w:r>
-        <w:rPr>
-          <w:rFonts w:ascii="Times New Roman" w:hAnsi="Times New Roman" w:cs="Times New Roman"/>
-          <w:sz w:val="28"/>
-          <w:szCs w:val="28"/>
-          <w:lang w:val="vi-VN"/>
-        </w:rPr>
-        <w:t>MySQL.</w:t>
-      </w:r>
-    </w:p>
-    <w:p>
-      <w:pPr>
-        <w:pStyle w:val="ListParagraph"/>
-        <w:numPr>
-          <w:ilvl w:val="0"/>
-          <w:numId w:val="2"/>
+          <w:numId w:val="9"/>
+        </w:numPr>
+        <w:rPr>
+          <w:rFonts w:ascii="Times New Roman" w:hAnsi="Times New Roman" w:cs="Times New Roman"/>
+          <w:sz w:val="28"/>
+          <w:szCs w:val="28"/>
+          <w:lang w:val="vi-VN"/>
+        </w:rPr>
+      </w:pPr>
+      <w:r>
+        <w:rPr>
+          <w:rFonts w:ascii="Times New Roman" w:hAnsi="Times New Roman" w:cs="Times New Roman"/>
+          <w:sz w:val="28"/>
+          <w:szCs w:val="28"/>
+          <w:lang w:val="vi-VN"/>
+        </w:rPr>
+        <w:t>Chỉ cho phép xem thông tin thống kê không cho phép chỉnh sửa.</w:t>
+      </w:r>
+    </w:p>
+    <w:p>
+      <w:pPr>
+        <w:pStyle w:val="ListParagraph"/>
+        <w:numPr>
+          <w:ilvl w:val="0"/>
+          <w:numId w:val="9"/>
+        </w:numPr>
+        <w:rPr>
+          <w:rFonts w:ascii="Times New Roman" w:hAnsi="Times New Roman" w:cs="Times New Roman"/>
+          <w:sz w:val="28"/>
+          <w:szCs w:val="28"/>
+          <w:lang w:val="vi-VN"/>
+        </w:rPr>
+      </w:pPr>
+      <w:r>
+        <w:rPr>
+          <w:rFonts w:ascii="Times New Roman" w:hAnsi="Times New Roman" w:cs="Times New Roman"/>
+          <w:sz w:val="28"/>
+          <w:szCs w:val="28"/>
+          <w:lang w:val="vi-VN"/>
+        </w:rPr>
+        <w:t>Sử dụng hệ quản trị cơ sở dữ liệu MySQL.</w:t>
+      </w:r>
+    </w:p>
+    <w:p>
+      <w:pPr>
+        <w:pStyle w:val="ListParagraph"/>
+        <w:numPr>
+          <w:ilvl w:val="0"/>
+          <w:numId w:val="9"/>
+        </w:numPr>
+        <w:rPr>
+          <w:rFonts w:ascii="Times New Roman" w:hAnsi="Times New Roman" w:cs="Times New Roman"/>
+          <w:sz w:val="28"/>
+          <w:szCs w:val="28"/>
+          <w:lang w:val="vi-VN"/>
+        </w:rPr>
+      </w:pPr>
+      <w:r>
+        <w:rPr>
+          <w:rFonts w:ascii="Times New Roman" w:hAnsi="Times New Roman" w:cs="Times New Roman"/>
+          <w:sz w:val="28"/>
+          <w:szCs w:val="28"/>
+          <w:lang w:val="vi-VN"/>
+        </w:rPr>
+        <w:t>Cho phép chỉnh sửa thông tin cá nhân của người dùng.</w:t>
+      </w:r>
+    </w:p>
+    <w:p>
+      <w:pPr>
+        <w:pStyle w:val="ListParagraph"/>
+        <w:numPr>
+          <w:ilvl w:val="0"/>
+          <w:numId w:val="9"/>
+        </w:numPr>
+        <w:rPr>
+          <w:rFonts w:ascii="Times New Roman" w:hAnsi="Times New Roman" w:cs="Times New Roman"/>
+          <w:sz w:val="28"/>
+          <w:szCs w:val="28"/>
+          <w:lang w:val="vi-VN"/>
+        </w:rPr>
+      </w:pPr>
+      <w:r>
+        <w:rPr>
+          <w:rFonts w:ascii="Times New Roman" w:hAnsi="Times New Roman" w:cs="Times New Roman"/>
+          <w:sz w:val="28"/>
+          <w:szCs w:val="28"/>
+          <w:lang w:val="vi-VN"/>
+        </w:rPr>
+        <w:t>Chỉ cho phép tùy chỉnh thông báo cá nhân không cho phép tùy chỉnh hay thay đổi thông báo của hệ thống.</w:t>
+      </w:r>
+    </w:p>
+    <w:p>
+      <w:pPr>
+        <w:pStyle w:val="ListParagraph"/>
+        <w:numPr>
+          <w:ilvl w:val="0"/>
+          <w:numId w:val="9"/>
+        </w:numPr>
+        <w:rPr>
+          <w:rFonts w:ascii="Times New Roman" w:hAnsi="Times New Roman" w:cs="Times New Roman"/>
+          <w:sz w:val="28"/>
+          <w:szCs w:val="28"/>
+          <w:lang w:val="vi-VN"/>
+        </w:rPr>
+      </w:pPr>
+      <w:r>
+        <w:rPr>
+          <w:rFonts w:ascii="Times New Roman" w:hAnsi="Times New Roman" w:cs="Times New Roman"/>
+          <w:sz w:val="28"/>
+          <w:szCs w:val="28"/>
+          <w:lang w:val="vi-VN"/>
+        </w:rPr>
+        <w:t>Không được xóa các bài hát mặc định có sẵn của hệ thống.</w:t>
+      </w:r>
+    </w:p>
+    <w:p>
+      <w:pPr>
+        <w:pStyle w:val="ListParagraph"/>
+        <w:numPr>
+          <w:ilvl w:val="0"/>
+          <w:numId w:val="9"/>
         </w:numPr>
         <w:rPr>
           <w:rFonts w:ascii="Times New Roman" w:hAnsi="Times New Roman" w:cs="Times New Roman"/>
@@ -272,69 +323,328 @@
         <w:pStyle w:val="ListParagraph"/>
         <w:numPr>
           <w:ilvl w:val="0"/>
-          <w:numId w:val="3"/>
-        </w:numPr>
-        <w:rPr>
-          <w:rFonts w:ascii="Times New Roman" w:hAnsi="Times New Roman" w:cs="Times New Roman"/>
-          <w:sz w:val="28"/>
-          <w:szCs w:val="28"/>
-          <w:lang w:val="vi-VN"/>
-        </w:rPr>
-      </w:pPr>
-      <w:r>
-        <w:rPr>
-          <w:rFonts w:ascii="Times New Roman" w:hAnsi="Times New Roman" w:cs="Times New Roman"/>
-          <w:sz w:val="28"/>
-          <w:szCs w:val="28"/>
-          <w:lang w:val="vi-VN"/>
-        </w:rPr>
-        <w:t xml:space="preserve">Cho phép tìm kiếm các task theo tên, ngày khởi </w:t>
-      </w:r>
-      <w:r>
-        <w:rPr>
-          <w:rFonts w:ascii="Times New Roman" w:hAnsi="Times New Roman" w:cs="Times New Roman"/>
-          <w:sz w:val="28"/>
-          <w:szCs w:val="28"/>
-          <w:lang w:val="vi-VN"/>
-        </w:rPr>
-        <w:t>tạo.</w:t>
-      </w:r>
-    </w:p>
-    <w:p>
-      <w:pPr>
-        <w:pStyle w:val="ListParagraph"/>
-        <w:numPr>
-          <w:ilvl w:val="0"/>
-          <w:numId w:val="3"/>
-        </w:numPr>
-        <w:rPr>
-          <w:rFonts w:ascii="Times New Roman" w:hAnsi="Times New Roman" w:cs="Times New Roman"/>
-          <w:sz w:val="28"/>
-          <w:szCs w:val="28"/>
-          <w:lang w:val="vi-VN"/>
-        </w:rPr>
-      </w:pPr>
-      <w:r>
-        <w:rPr>
-          <w:rFonts w:ascii="Times New Roman" w:hAnsi="Times New Roman" w:cs="Times New Roman"/>
-          <w:sz w:val="28"/>
-          <w:szCs w:val="28"/>
-          <w:lang w:val="vi-VN"/>
-        </w:rPr>
-        <w:t xml:space="preserve">Cập nhật lại thông tin về </w:t>
-      </w:r>
-      <w:r>
-        <w:rPr>
-          <w:rFonts w:ascii="Times New Roman" w:hAnsi="Times New Roman" w:cs="Times New Roman"/>
-          <w:sz w:val="28"/>
-          <w:szCs w:val="28"/>
-          <w:lang w:val="vi-VN"/>
-        </w:rPr>
-        <w:t>task.</w:t>
-      </w:r>
-    </w:p>
-    <w:p>
-      <w:pPr>
+          <w:numId w:val="10"/>
+        </w:numPr>
+        <w:rPr>
+          <w:rFonts w:ascii="Times New Roman" w:hAnsi="Times New Roman" w:cs="Times New Roman"/>
+          <w:sz w:val="28"/>
+          <w:szCs w:val="28"/>
+          <w:lang w:val="vi-VN"/>
+        </w:rPr>
+      </w:pPr>
+      <w:r>
+        <w:rPr>
+          <w:rFonts w:ascii="Times New Roman" w:hAnsi="Times New Roman" w:cs="Times New Roman"/>
+          <w:sz w:val="28"/>
+          <w:szCs w:val="28"/>
+          <w:lang w:val="vi-VN"/>
+        </w:rPr>
+        <w:t>Cho phép tìm kiếm các task theo tên, ngày khởi tạo.</w:t>
+      </w:r>
+    </w:p>
+    <w:p>
+      <w:pPr>
+        <w:pStyle w:val="ListParagraph"/>
+        <w:numPr>
+          <w:ilvl w:val="0"/>
+          <w:numId w:val="10"/>
+        </w:numPr>
+        <w:rPr>
+          <w:rFonts w:ascii="Times New Roman" w:hAnsi="Times New Roman" w:cs="Times New Roman"/>
+          <w:sz w:val="28"/>
+          <w:szCs w:val="28"/>
+          <w:lang w:val="vi-VN"/>
+        </w:rPr>
+      </w:pPr>
+      <w:r>
+        <w:rPr>
+          <w:rFonts w:ascii="Times New Roman" w:hAnsi="Times New Roman" w:cs="Times New Roman"/>
+          <w:sz w:val="28"/>
+          <w:szCs w:val="28"/>
+          <w:lang w:val="vi-VN"/>
+        </w:rPr>
+        <w:t>Cập nhật lại thông tin về Task.</w:t>
+      </w:r>
+    </w:p>
+    <w:p>
+      <w:pPr>
+        <w:pStyle w:val="ListParagraph"/>
+        <w:numPr>
+          <w:ilvl w:val="0"/>
+          <w:numId w:val="10"/>
+        </w:numPr>
+        <w:rPr>
+          <w:rFonts w:ascii="Times New Roman" w:hAnsi="Times New Roman" w:cs="Times New Roman"/>
+          <w:sz w:val="28"/>
+          <w:szCs w:val="28"/>
+          <w:lang w:val="vi-VN"/>
+        </w:rPr>
+      </w:pPr>
+      <w:r>
+        <w:rPr>
+          <w:rFonts w:ascii="Times New Roman" w:hAnsi="Times New Roman" w:cs="Times New Roman"/>
+          <w:sz w:val="28"/>
+          <w:szCs w:val="28"/>
+        </w:rPr>
+        <w:t>Hệ</w:t>
+      </w:r>
+      <w:r>
+        <w:rPr>
+          <w:rFonts w:ascii="Times New Roman" w:hAnsi="Times New Roman" w:cs="Times New Roman"/>
+          <w:sz w:val="28"/>
+          <w:szCs w:val="28"/>
+          <w:lang w:val="vi-VN"/>
+        </w:rPr>
+        <w:t xml:space="preserve"> thống tự cập nhật điểm thưởng cho người dùng khi hoàn thành Task.</w:t>
+      </w:r>
+    </w:p>
+    <w:p>
+      <w:pPr>
+        <w:pStyle w:val="ListParagraph"/>
+        <w:numPr>
+          <w:ilvl w:val="0"/>
+          <w:numId w:val="10"/>
+        </w:numPr>
+        <w:rPr>
+          <w:rFonts w:ascii="Times New Roman" w:hAnsi="Times New Roman" w:cs="Times New Roman"/>
+          <w:sz w:val="28"/>
+          <w:szCs w:val="28"/>
+          <w:lang w:val="vi-VN"/>
+        </w:rPr>
+      </w:pPr>
+      <w:r>
+        <w:rPr>
+          <w:rFonts w:ascii="Times New Roman" w:hAnsi="Times New Roman" w:cs="Times New Roman"/>
+          <w:sz w:val="28"/>
+          <w:szCs w:val="28"/>
+          <w:lang w:val="vi-VN"/>
+        </w:rPr>
+        <w:t>Pomodoro có 2 tùy chọn :</w:t>
+      </w:r>
+    </w:p>
+    <w:p>
+      <w:pPr>
+        <w:pStyle w:val="ListParagraph"/>
+        <w:numPr>
+          <w:ilvl w:val="0"/>
+          <w:numId w:val="11"/>
+        </w:numPr>
+        <w:rPr>
+          <w:rFonts w:ascii="Times New Roman" w:hAnsi="Times New Roman" w:cs="Times New Roman"/>
+          <w:sz w:val="28"/>
+          <w:szCs w:val="28"/>
+          <w:lang w:val="vi-VN"/>
+        </w:rPr>
+      </w:pPr>
+      <w:r>
+        <w:rPr>
+          <w:rFonts w:ascii="Times New Roman" w:hAnsi="Times New Roman" w:cs="Times New Roman"/>
+          <w:sz w:val="28"/>
+          <w:szCs w:val="28"/>
+          <w:lang w:val="vi-VN"/>
+        </w:rPr>
+        <w:t>Sử dụng độc lập : Xem như đồng hồ bấm giờ</w:t>
+      </w:r>
+    </w:p>
+    <w:p>
+      <w:pPr>
+        <w:pStyle w:val="ListParagraph"/>
+        <w:numPr>
+          <w:ilvl w:val="0"/>
+          <w:numId w:val="11"/>
+        </w:numPr>
+        <w:rPr>
+          <w:rFonts w:ascii="Times New Roman" w:hAnsi="Times New Roman" w:cs="Times New Roman"/>
+          <w:sz w:val="28"/>
+          <w:szCs w:val="28"/>
+          <w:lang w:val="vi-VN"/>
+        </w:rPr>
+      </w:pPr>
+      <w:r>
+        <w:rPr>
+          <w:rFonts w:ascii="Times New Roman" w:hAnsi="Times New Roman" w:cs="Times New Roman"/>
+          <w:sz w:val="28"/>
+          <w:szCs w:val="28"/>
+          <w:lang w:val="vi-VN"/>
+        </w:rPr>
+        <w:t>Sử dụng kết hợp với Task</w:t>
+      </w:r>
+    </w:p>
+    <w:p>
+      <w:pPr>
+        <w:pStyle w:val="ListParagraph"/>
+        <w:numPr>
+          <w:ilvl w:val="0"/>
+          <w:numId w:val="12"/>
+        </w:numPr>
+        <w:rPr>
+          <w:rFonts w:ascii="Times New Roman" w:hAnsi="Times New Roman" w:cs="Times New Roman"/>
+          <w:sz w:val="28"/>
+          <w:szCs w:val="28"/>
+          <w:lang w:val="vi-VN"/>
+        </w:rPr>
+      </w:pPr>
+      <w:r>
+        <w:rPr>
+          <w:rFonts w:ascii="Times New Roman" w:hAnsi="Times New Roman" w:cs="Times New Roman"/>
+          <w:sz w:val="28"/>
+          <w:szCs w:val="28"/>
+          <w:lang w:val="vi-VN"/>
+        </w:rPr>
+        <w:t>Phần đăng nhập/đăng xuất có 2 tùy chọn:</w:t>
+      </w:r>
+    </w:p>
+    <w:p>
+      <w:pPr>
+        <w:pStyle w:val="ListParagraph"/>
+        <w:numPr>
+          <w:ilvl w:val="0"/>
+          <w:numId w:val="13"/>
+        </w:numPr>
+        <w:rPr>
+          <w:rFonts w:ascii="Times New Roman" w:hAnsi="Times New Roman" w:cs="Times New Roman"/>
+          <w:sz w:val="28"/>
+          <w:szCs w:val="28"/>
+          <w:lang w:val="vi-VN"/>
+        </w:rPr>
+      </w:pPr>
+      <w:r>
+        <w:rPr>
+          <w:rFonts w:ascii="Times New Roman" w:hAnsi="Times New Roman" w:cs="Times New Roman"/>
+          <w:sz w:val="28"/>
+          <w:szCs w:val="28"/>
+          <w:lang w:val="vi-VN"/>
+        </w:rPr>
+        <w:t>Đăng nhập bằng tài khoản Google.</w:t>
+      </w:r>
+    </w:p>
+    <w:p>
+      <w:pPr>
+        <w:pStyle w:val="ListParagraph"/>
+        <w:numPr>
+          <w:ilvl w:val="0"/>
+          <w:numId w:val="13"/>
+        </w:numPr>
+        <w:rPr>
+          <w:rFonts w:ascii="Times New Roman" w:hAnsi="Times New Roman" w:cs="Times New Roman"/>
+          <w:sz w:val="28"/>
+          <w:szCs w:val="28"/>
+          <w:lang w:val="vi-VN"/>
+        </w:rPr>
+      </w:pPr>
+      <w:r>
+        <w:rPr>
+          <w:rFonts w:ascii="Times New Roman" w:hAnsi="Times New Roman" w:cs="Times New Roman"/>
+          <w:sz w:val="28"/>
+          <w:szCs w:val="28"/>
+          <w:lang w:val="vi-VN"/>
+        </w:rPr>
+        <w:t>Đăng nhập bằng tài khoản trên hệ thống.</w:t>
+      </w:r>
+    </w:p>
+    <w:p>
+      <w:pPr>
+        <w:pStyle w:val="ListParagraph"/>
+        <w:numPr>
+          <w:ilvl w:val="0"/>
+          <w:numId w:val="12"/>
+        </w:numPr>
+        <w:rPr>
+          <w:rFonts w:ascii="Times New Roman" w:hAnsi="Times New Roman" w:cs="Times New Roman"/>
+          <w:sz w:val="28"/>
+          <w:szCs w:val="28"/>
+          <w:lang w:val="vi-VN"/>
+        </w:rPr>
+      </w:pPr>
+      <w:r>
+        <w:rPr>
+          <w:rFonts w:ascii="Times New Roman" w:hAnsi="Times New Roman" w:cs="Times New Roman"/>
+          <w:sz w:val="28"/>
+          <w:szCs w:val="28"/>
+          <w:lang w:val="vi-VN"/>
+        </w:rPr>
+        <w:t>Thống kê cũng như thứ hạng được cập nhật liên tục và tự động người dùng có thể xem bất cứ khi nào.</w:t>
+      </w:r>
+    </w:p>
+    <w:p>
+      <w:pPr>
+        <w:pStyle w:val="ListParagraph"/>
+        <w:numPr>
+          <w:ilvl w:val="0"/>
+          <w:numId w:val="12"/>
+        </w:numPr>
+        <w:rPr>
+          <w:rFonts w:ascii="Times New Roman" w:hAnsi="Times New Roman" w:cs="Times New Roman"/>
+          <w:sz w:val="28"/>
+          <w:szCs w:val="28"/>
+          <w:lang w:val="vi-VN"/>
+        </w:rPr>
+      </w:pPr>
+      <w:r>
+        <w:rPr>
+          <w:rFonts w:ascii="Times New Roman" w:hAnsi="Times New Roman" w:cs="Times New Roman"/>
+          <w:sz w:val="28"/>
+          <w:szCs w:val="28"/>
+          <w:lang w:val="vi-VN"/>
+        </w:rPr>
+        <w:t>Thông báo của người dùng có 2 tùy chọn:</w:t>
+      </w:r>
+    </w:p>
+    <w:p>
+      <w:pPr>
+        <w:pStyle w:val="ListParagraph"/>
+        <w:numPr>
+          <w:ilvl w:val="0"/>
+          <w:numId w:val="14"/>
+        </w:numPr>
+        <w:rPr>
+          <w:rFonts w:ascii="Times New Roman" w:hAnsi="Times New Roman" w:cs="Times New Roman"/>
+          <w:sz w:val="28"/>
+          <w:szCs w:val="28"/>
+          <w:lang w:val="vi-VN"/>
+        </w:rPr>
+      </w:pPr>
+      <w:r>
+        <w:rPr>
+          <w:rFonts w:ascii="Times New Roman" w:hAnsi="Times New Roman" w:cs="Times New Roman"/>
+          <w:sz w:val="28"/>
+          <w:szCs w:val="28"/>
+          <w:lang w:val="vi-VN"/>
+        </w:rPr>
+        <w:t>Bật</w:t>
+      </w:r>
+    </w:p>
+    <w:p>
+      <w:pPr>
+        <w:pStyle w:val="ListParagraph"/>
+        <w:numPr>
+          <w:ilvl w:val="0"/>
+          <w:numId w:val="14"/>
+        </w:numPr>
+        <w:rPr>
+          <w:rFonts w:ascii="Times New Roman" w:hAnsi="Times New Roman" w:cs="Times New Roman"/>
+          <w:sz w:val="28"/>
+          <w:szCs w:val="28"/>
+          <w:lang w:val="vi-VN"/>
+        </w:rPr>
+      </w:pPr>
+      <w:r>
+        <w:rPr>
+          <w:rFonts w:ascii="Times New Roman" w:hAnsi="Times New Roman" w:cs="Times New Roman"/>
+          <w:sz w:val="28"/>
+          <w:szCs w:val="28"/>
+          <w:lang w:val="vi-VN"/>
+        </w:rPr>
+        <w:t>Tắt</w:t>
+      </w:r>
+    </w:p>
+    <w:p>
+      <w:pPr>
+        <w:pStyle w:val="ListParagraph"/>
+        <w:numPr>
+          <w:ilvl w:val="0"/>
+          <w:numId w:val="15"/>
+        </w:numPr>
         <w:rPr>
           <w:rFonts w:ascii="Times New Roman" w:hAnsi="Times New Roman" w:cs="Times New Roman"/>
           <w:sz w:val="28"/>
@@ -350,6 +660,73 @@
           <w:lang w:val="vi-VN"/>
         </w:rPr>
         <w:lastRenderedPageBreak/>
+        <w:t>Nhận hoặc gửi lời mời kết bạn trực tiếp trên app hay thông qua link đã rút gọn.</w:t>
+      </w:r>
+    </w:p>
+    <w:p>
+      <w:pPr>
+        <w:pStyle w:val="ListParagraph"/>
+        <w:numPr>
+          <w:ilvl w:val="0"/>
+          <w:numId w:val="15"/>
+        </w:numPr>
+        <w:rPr>
+          <w:rFonts w:ascii="Times New Roman" w:hAnsi="Times New Roman" w:cs="Times New Roman"/>
+          <w:sz w:val="28"/>
+          <w:szCs w:val="28"/>
+          <w:lang w:val="vi-VN"/>
+        </w:rPr>
+      </w:pPr>
+      <w:r>
+        <w:rPr>
+          <w:rFonts w:ascii="Times New Roman" w:hAnsi="Times New Roman" w:cs="Times New Roman"/>
+          <w:sz w:val="28"/>
+          <w:szCs w:val="28"/>
+          <w:lang w:val="vi-VN"/>
+        </w:rPr>
+        <w:t>Nhận các bài hát mới do người dùng tải lên.</w:t>
+      </w:r>
+    </w:p>
+    <w:p>
+      <w:pPr>
+        <w:pStyle w:val="ListParagraph"/>
+        <w:numPr>
+          <w:ilvl w:val="0"/>
+          <w:numId w:val="15"/>
+        </w:numPr>
+        <w:rPr>
+          <w:rFonts w:ascii="Times New Roman" w:hAnsi="Times New Roman" w:cs="Times New Roman"/>
+          <w:sz w:val="28"/>
+          <w:szCs w:val="28"/>
+          <w:lang w:val="vi-VN"/>
+        </w:rPr>
+      </w:pPr>
+      <w:r>
+        <w:rPr>
+          <w:rFonts w:ascii="Times New Roman" w:hAnsi="Times New Roman" w:cs="Times New Roman"/>
+          <w:sz w:val="28"/>
+          <w:szCs w:val="28"/>
+          <w:lang w:val="vi-VN"/>
+        </w:rPr>
+        <w:t>Cho phép in tài liệu khi cần.</w:t>
+      </w:r>
+    </w:p>
+    <w:p>
+      <w:pPr>
+        <w:rPr>
+          <w:rFonts w:ascii="Times New Roman" w:hAnsi="Times New Roman" w:cs="Times New Roman"/>
+          <w:sz w:val="28"/>
+          <w:szCs w:val="28"/>
+          <w:lang w:val="vi-VN"/>
+        </w:rPr>
+      </w:pPr>
+      <w:r>
+        <w:rPr>
+          <w:rFonts w:ascii="Times New Roman" w:hAnsi="Times New Roman" w:cs="Times New Roman"/>
+          <w:sz w:val="28"/>
+          <w:szCs w:val="28"/>
+          <w:lang w:val="vi-VN"/>
+        </w:rPr>
         <w:t>Về phần người dùng</w:t>
       </w:r>
     </w:p>
@@ -358,40 +735,31 @@
         <w:pStyle w:val="ListParagraph"/>
         <w:numPr>
           <w:ilvl w:val="0"/>
-          <w:numId w:val="4"/>
-        </w:numPr>
-        <w:rPr>
-          <w:rFonts w:ascii="Times New Roman" w:hAnsi="Times New Roman" w:cs="Times New Roman"/>
-          <w:sz w:val="28"/>
-          <w:szCs w:val="28"/>
-          <w:lang w:val="vi-VN"/>
-        </w:rPr>
-      </w:pPr>
-      <w:r>
-        <w:rPr>
-          <w:rFonts w:ascii="Times New Roman" w:hAnsi="Times New Roman" w:cs="Times New Roman"/>
-          <w:sz w:val="28"/>
-          <w:szCs w:val="28"/>
-          <w:lang w:val="vi-VN"/>
-        </w:rPr>
-        <w:t xml:space="preserve">Hệ thống lưu trữ một số thông tin của người dùng khi thực hiện tạo </w:t>
-      </w:r>
-      <w:r>
-        <w:rPr>
-          <w:rFonts w:ascii="Times New Roman" w:hAnsi="Times New Roman" w:cs="Times New Roman"/>
-          <w:sz w:val="28"/>
-          <w:szCs w:val="28"/>
-          <w:lang w:val="vi-VN"/>
-        </w:rPr>
-        <w:t>task nhằm kiến nghị cho người dùng những tiện ích có sẵn khác như Pomdoro, Tag có sẵn.Nếu như đã đăng ký trước đó thì lần sau khi trở lại sử dụng thì không cần đăng nhập nữa.</w:t>
-      </w:r>
-    </w:p>
-    <w:p>
-      <w:pPr>
-        <w:pStyle w:val="ListParagraph"/>
-        <w:numPr>
-          <w:ilvl w:val="0"/>
-          <w:numId w:val="4"/>
+          <w:numId w:val="16"/>
+        </w:numPr>
+        <w:rPr>
+          <w:rFonts w:ascii="Times New Roman" w:hAnsi="Times New Roman" w:cs="Times New Roman"/>
+          <w:sz w:val="28"/>
+          <w:szCs w:val="28"/>
+          <w:lang w:val="vi-VN"/>
+        </w:rPr>
+      </w:pPr>
+      <w:r>
+        <w:rPr>
+          <w:rFonts w:ascii="Times New Roman" w:hAnsi="Times New Roman" w:cs="Times New Roman"/>
+          <w:sz w:val="28"/>
+          <w:szCs w:val="28"/>
+          <w:lang w:val="vi-VN"/>
+        </w:rPr>
+        <w:t>Hệ thống lưu trữ một số thông tin của người dùng khi thực hiện tạo task nhằm kiến nghị cho người dùng những tiện ích có sẵn khác như Pomdoro, Tag có sẵn.Nếu như đã đăng ký trước đó thì lần sau khi trở lại sử dụng thì không cần đăng nhập nữa.</w:t>
+      </w:r>
+    </w:p>
+    <w:p>
+      <w:pPr>
+        <w:pStyle w:val="ListParagraph"/>
+        <w:numPr>
+          <w:ilvl w:val="0"/>
+          <w:numId w:val="16"/>
         </w:numPr>
         <w:rPr>
           <w:rFonts w:ascii="Times New Roman" w:hAnsi="Times New Roman" w:cs="Times New Roman"/>
@@ -412,6 +780,150 @@
     </w:p>
     <w:p>
       <w:pPr>
+        <w:pStyle w:val="ListParagraph"/>
+        <w:numPr>
+          <w:ilvl w:val="0"/>
+          <w:numId w:val="16"/>
+        </w:numPr>
+        <w:rPr>
+          <w:rFonts w:ascii="Times New Roman" w:hAnsi="Times New Roman" w:cs="Times New Roman"/>
+          <w:sz w:val="28"/>
+          <w:szCs w:val="28"/>
+          <w:lang w:val="vi-VN"/>
+        </w:rPr>
+      </w:pPr>
+      <w:r>
+        <w:rPr>
+          <w:rFonts w:ascii="Times New Roman" w:hAnsi="Times New Roman" w:cs="Times New Roman"/>
+          <w:sz w:val="28"/>
+          <w:szCs w:val="28"/>
+          <w:lang w:val="vi-VN"/>
+        </w:rPr>
+        <w:t>Người dùng được phép tải lên các bài hát không có trong danh mục bài hát mặc định.</w:t>
+      </w:r>
+    </w:p>
+    <w:p>
+      <w:pPr>
+        <w:pStyle w:val="ListParagraph"/>
+        <w:numPr>
+          <w:ilvl w:val="0"/>
+          <w:numId w:val="16"/>
+        </w:numPr>
+        <w:rPr>
+          <w:rFonts w:ascii="Times New Roman" w:hAnsi="Times New Roman" w:cs="Times New Roman"/>
+          <w:sz w:val="28"/>
+          <w:szCs w:val="28"/>
+          <w:lang w:val="vi-VN"/>
+        </w:rPr>
+      </w:pPr>
+      <w:r>
+        <w:rPr>
+          <w:rFonts w:ascii="Times New Roman" w:hAnsi="Times New Roman" w:cs="Times New Roman"/>
+          <w:sz w:val="28"/>
+          <w:szCs w:val="28"/>
+          <w:lang w:val="vi-VN"/>
+        </w:rPr>
+        <w:t>Người dùng có thể xem thống kê cũng như thứ hạng của mình so với bạn bè cũng như những người dùng khác.</w:t>
+      </w:r>
+    </w:p>
+    <w:p>
+      <w:pPr>
+        <w:pStyle w:val="ListParagraph"/>
+        <w:numPr>
+          <w:ilvl w:val="0"/>
+          <w:numId w:val="16"/>
+        </w:numPr>
+        <w:rPr>
+          <w:rFonts w:ascii="Times New Roman" w:hAnsi="Times New Roman" w:cs="Times New Roman"/>
+          <w:sz w:val="28"/>
+          <w:szCs w:val="28"/>
+          <w:lang w:val="vi-VN"/>
+        </w:rPr>
+      </w:pPr>
+      <w:r>
+        <w:rPr>
+          <w:rFonts w:ascii="Times New Roman" w:hAnsi="Times New Roman" w:cs="Times New Roman"/>
+          <w:sz w:val="28"/>
+          <w:szCs w:val="28"/>
+          <w:lang w:val="vi-VN"/>
+        </w:rPr>
+        <w:t>Có thể thay đổi thông báo cá nhân</w:t>
+      </w:r>
+    </w:p>
+    <w:p>
+      <w:pPr>
+        <w:pStyle w:val="ListParagraph"/>
+        <w:numPr>
+          <w:ilvl w:val="0"/>
+          <w:numId w:val="16"/>
+        </w:numPr>
+        <w:rPr>
+          <w:rFonts w:ascii="Times New Roman" w:hAnsi="Times New Roman" w:cs="Times New Roman"/>
+          <w:sz w:val="28"/>
+          <w:szCs w:val="28"/>
+          <w:lang w:val="vi-VN"/>
+        </w:rPr>
+      </w:pPr>
+      <w:r>
+        <w:rPr>
+          <w:rFonts w:ascii="Times New Roman" w:hAnsi="Times New Roman" w:cs="Times New Roman"/>
+          <w:sz w:val="28"/>
+          <w:szCs w:val="28"/>
+          <w:lang w:val="vi-VN"/>
+        </w:rPr>
+        <w:t>Người dùng được phép in các thông tin cần thiết khi cần.</w:t>
+      </w:r>
+    </w:p>
+    <w:p>
+      <w:pPr>
+        <w:pStyle w:val="ListParagraph"/>
+        <w:numPr>
+          <w:ilvl w:val="0"/>
+          <w:numId w:val="16"/>
+        </w:numPr>
+        <w:rPr>
+          <w:rFonts w:ascii="Times New Roman" w:hAnsi="Times New Roman" w:cs="Times New Roman"/>
+          <w:sz w:val="28"/>
+          <w:szCs w:val="28"/>
+          <w:lang w:val="vi-VN"/>
+        </w:rPr>
+      </w:pPr>
+      <w:r>
+        <w:rPr>
+          <w:rFonts w:ascii="Times New Roman" w:hAnsi="Times New Roman" w:cs="Times New Roman"/>
+          <w:sz w:val="28"/>
+          <w:szCs w:val="28"/>
+          <w:lang w:val="vi-VN"/>
+        </w:rPr>
+        <w:t>Nhận hoặc gửi lời mời kết bạn từ người khác.</w:t>
+      </w:r>
+    </w:p>
+    <w:p>
+      <w:pPr>
+        <w:pStyle w:val="ListParagraph"/>
+        <w:numPr>
+          <w:ilvl w:val="0"/>
+          <w:numId w:val="16"/>
+        </w:numPr>
+        <w:rPr>
+          <w:rFonts w:ascii="Times New Roman" w:hAnsi="Times New Roman" w:cs="Times New Roman"/>
+          <w:sz w:val="28"/>
+          <w:szCs w:val="28"/>
+          <w:lang w:val="vi-VN"/>
+        </w:rPr>
+      </w:pPr>
+      <w:r>
+        <w:rPr>
+          <w:rFonts w:ascii="Times New Roman" w:hAnsi="Times New Roman" w:cs="Times New Roman"/>
+          <w:sz w:val="28"/>
+          <w:szCs w:val="28"/>
+          <w:lang w:val="vi-VN"/>
+        </w:rPr>
+        <w:t>Được phép tùy chọn nhắc nhở theo ý của cá nhân.</w:t>
+      </w:r>
+    </w:p>
+    <w:p>
+      <w:pPr>
         <w:rPr>
           <w:rFonts w:ascii="Times New Roman" w:hAnsi="Times New Roman" w:cs="Times New Roman"/>
           <w:sz w:val="28"/>
@@ -434,7 +946,7 @@
         <w:pStyle w:val="ListParagraph"/>
         <w:numPr>
           <w:ilvl w:val="0"/>
-          <w:numId w:val="5"/>
+          <w:numId w:val="17"/>
         </w:numPr>
         <w:rPr>
           <w:rFonts w:ascii="Times New Roman" w:hAnsi="Times New Roman" w:cs="Times New Roman"/>
@@ -458,7 +970,7 @@
         <w:pStyle w:val="ListParagraph"/>
         <w:numPr>
           <w:ilvl w:val="0"/>
-          <w:numId w:val="5"/>
+          <w:numId w:val="17"/>
         </w:numPr>
         <w:rPr>
           <w:rFonts w:ascii="Times New Roman" w:hAnsi="Times New Roman" w:cs="Times New Roman"/>
@@ -482,7 +994,114 @@
         <w:pStyle w:val="ListParagraph"/>
         <w:numPr>
           <w:ilvl w:val="0"/>
-          <w:numId w:val="5"/>
+          <w:numId w:val="17"/>
+        </w:numPr>
+        <w:rPr>
+          <w:rFonts w:ascii="Times New Roman" w:hAnsi="Times New Roman" w:cs="Times New Roman"/>
+          <w:sz w:val="28"/>
+          <w:szCs w:val="28"/>
+          <w:lang w:val="vi-VN"/>
+        </w:rPr>
+      </w:pPr>
+      <w:r>
+        <w:rPr>
+          <w:rFonts w:ascii="Times New Roman" w:hAnsi="Times New Roman" w:cs="Times New Roman"/>
+          <w:sz w:val="28"/>
+          <w:szCs w:val="28"/>
+          <w:lang w:val="vi-VN"/>
+        </w:rPr>
+        <w:t xml:space="preserve">Sử dụng các icon quen thuộc như </w:t>
+      </w:r>
+      <w:r>
+        <w:rPr>
+          <w:rFonts w:ascii="Times New Roman" w:hAnsi="Times New Roman" w:cs="Times New Roman"/>
+          <w:noProof/>
+          <w:sz w:val="28"/>
+          <w:szCs w:val="28"/>
+          <w:lang w:val="vi-VN"/>
+        </w:rPr>
+        <w:drawing>
+          <wp:inline distT="0" distB="0" distL="0" distR="0" wp14:anchorId="26789B7A" wp14:editId="39EAA7C0">
+            <wp:extent cx="145415" cy="173355"/>
+            <wp:effectExtent l="0" t="0" r="6985" b="0"/>
+            <wp:docPr id="1" name="Picture 1"/>
+            <wp:cNvGraphicFramePr>
+              <a:graphicFrameLocks xmlns:a="http://schemas.openxmlformats.org/drawingml/2006/main" noChangeAspect="1"/>
+            </wp:cNvGraphicFramePr>
+            <a:graphic xmlns:a="http://schemas.openxmlformats.org/drawingml/2006/main">
+              <a:graphicData uri="http://schemas.openxmlformats.org/drawingml/2006/picture">
+                <pic:pic xmlns:pic="http://schemas.openxmlformats.org/drawingml/2006/picture">
+                  <pic:nvPicPr>
+                    <pic:cNvPr id="0" name="Picture 1"/>
+                    <pic:cNvPicPr>
+                      <a:picLocks noChangeAspect="1" noChangeArrowheads="1"/>
+                    </pic:cNvPicPr>
+                  </pic:nvPicPr>
+                  <pic:blipFill>
+                    <a:blip r:embed="rId5" cstate="print">
+                      <a:extLst>
+                        <a:ext uri="{28A0092B-C50C-407E-A947-70E740481C1C}">
+                          <a14:useLocalDpi xmlns:a14="http://schemas.microsoft.com/office/drawing/2010/main" val="0"/>
+                        </a:ext>
+                      </a:extLst>
+                    </a:blip>
+                    <a:srcRect/>
+                    <a:stretch>
+                      <a:fillRect/>
+                    </a:stretch>
+                  </pic:blipFill>
+                  <pic:spPr bwMode="auto">
+                    <a:xfrm>
+                      <a:off x="0" y="0"/>
+                      <a:ext cx="145415" cy="173355"/>
+                    </a:xfrm>
+                    <a:prstGeom prst="rect">
+                      <a:avLst/>
+                    </a:prstGeom>
+                    <a:noFill/>
+                    <a:ln>
+                      <a:noFill/>
+                    </a:ln>
+                  </pic:spPr>
+                </pic:pic>
+              </a:graphicData>
+            </a:graphic>
+          </wp:inline>
+        </w:drawing>
+      </w:r>
+      <w:r>
+        <w:rPr>
+          <w:rFonts w:ascii="Times New Roman" w:hAnsi="Times New Roman" w:cs="Times New Roman"/>
+          <w:sz w:val="28"/>
+          <w:szCs w:val="28"/>
+          <w:lang w:val="vi-VN"/>
+        </w:rPr>
+        <w:t xml:space="preserve"> giúp người dùng </w:t>
+      </w:r>
+      <w:r>
+        <w:rPr>
+          <w:rFonts w:ascii="Times New Roman" w:hAnsi="Times New Roman" w:cs="Times New Roman"/>
+          <w:sz w:val="28"/>
+          <w:szCs w:val="28"/>
+        </w:rPr>
+        <w:t>làm</w:t>
+      </w:r>
+      <w:r>
+        <w:rPr>
+          <w:rFonts w:ascii="Times New Roman" w:hAnsi="Times New Roman" w:cs="Times New Roman"/>
+          <w:sz w:val="28"/>
+          <w:szCs w:val="28"/>
+          <w:lang w:val="vi-VN"/>
+        </w:rPr>
+        <w:t xml:space="preserve"> quen nhanh với giao diện.</w:t>
+      </w:r>
+    </w:p>
+    <w:p>
+      <w:pPr>
+        <w:pStyle w:val="ListParagraph"/>
+        <w:numPr>
+          <w:ilvl w:val="0"/>
+          <w:numId w:val="17"/>
         </w:numPr>
         <w:rPr>
           <w:rFonts w:ascii="Times New Roman" w:hAnsi="Times New Roman" w:cs="Times New Roman"/>
@@ -503,6 +1122,30 @@
     </w:p>
     <w:p>
       <w:pPr>
+        <w:pStyle w:val="ListParagraph"/>
+        <w:numPr>
+          <w:ilvl w:val="0"/>
+          <w:numId w:val="17"/>
+        </w:numPr>
+        <w:rPr>
+          <w:rFonts w:ascii="Times New Roman" w:hAnsi="Times New Roman" w:cs="Times New Roman"/>
+          <w:sz w:val="28"/>
+          <w:szCs w:val="28"/>
+          <w:lang w:val="vi-VN"/>
+        </w:rPr>
+      </w:pPr>
+      <w:r>
+        <w:rPr>
+          <w:rFonts w:ascii="Times New Roman" w:hAnsi="Times New Roman" w:cs="Times New Roman"/>
+          <w:sz w:val="28"/>
+          <w:szCs w:val="28"/>
+          <w:lang w:val="vi-VN"/>
+        </w:rPr>
+        <w:t>Các tính năng được bố trí hợp lý giúp tăng trải nghiệm sản phẩm của người dùng.</w:t>
+      </w:r>
+    </w:p>
+    <w:p>
+      <w:pPr>
         <w:rPr>
           <w:rFonts w:ascii="Times New Roman" w:hAnsi="Times New Roman" w:cs="Times New Roman"/>
           <w:sz w:val="28"/>
@@ -525,71 +1168,50 @@
         <w:pStyle w:val="ListParagraph"/>
         <w:numPr>
           <w:ilvl w:val="0"/>
-          <w:numId w:val="6"/>
-        </w:numPr>
-        <w:rPr>
-          <w:rFonts w:ascii="Times New Roman" w:hAnsi="Times New Roman" w:cs="Times New Roman"/>
-          <w:sz w:val="28"/>
-          <w:szCs w:val="28"/>
-          <w:lang w:val="vi-VN"/>
-        </w:rPr>
-      </w:pPr>
-      <w:r>
-        <w:rPr>
-          <w:rFonts w:ascii="Times New Roman" w:hAnsi="Times New Roman" w:cs="Times New Roman"/>
-          <w:sz w:val="28"/>
-          <w:szCs w:val="28"/>
-          <w:lang w:val="vi-VN"/>
-        </w:rPr>
-        <w:t xml:space="preserve">Hệ thống hoạt động </w:t>
-      </w:r>
-      <w:r>
-        <w:rPr>
-          <w:rFonts w:ascii="Times New Roman" w:hAnsi="Times New Roman" w:cs="Times New Roman"/>
-          <w:sz w:val="28"/>
-          <w:szCs w:val="28"/>
-          <w:lang w:val="vi-VN"/>
-        </w:rPr>
-        <w:t xml:space="preserve">dựa </w:t>
-      </w:r>
-      <w:r>
-        <w:rPr>
-          <w:rFonts w:ascii="Times New Roman" w:hAnsi="Times New Roman" w:cs="Times New Roman"/>
-          <w:sz w:val="28"/>
-          <w:szCs w:val="28"/>
-          <w:lang w:val="vi-VN"/>
-        </w:rPr>
-        <w:t>trên</w:t>
-      </w:r>
-      <w:r>
-        <w:rPr>
-          <w:rFonts w:ascii="Times New Roman" w:hAnsi="Times New Roman" w:cs="Times New Roman"/>
-          <w:sz w:val="28"/>
-          <w:szCs w:val="28"/>
-          <w:lang w:val="vi-VN"/>
-        </w:rPr>
-        <w:t xml:space="preserve"> </w:t>
-      </w:r>
-      <w:r>
-        <w:rPr>
-          <w:rFonts w:ascii="Times New Roman" w:hAnsi="Times New Roman" w:cs="Times New Roman"/>
-          <w:sz w:val="28"/>
-          <w:szCs w:val="28"/>
-          <w:lang w:val="vi-VN"/>
-        </w:rPr>
-        <w:t>mạng Online.</w:t>
-      </w:r>
-    </w:p>
-    <w:p>
-      <w:pPr>
-        <w:rPr>
-          <w:rFonts w:ascii="Times New Roman" w:hAnsi="Times New Roman" w:cs="Times New Roman"/>
-          <w:sz w:val="28"/>
-          <w:szCs w:val="28"/>
-          <w:lang w:val="vi-VN"/>
-        </w:rPr>
-      </w:pPr>
-    </w:p>
+          <w:numId w:val="18"/>
+        </w:numPr>
+        <w:rPr>
+          <w:rFonts w:ascii="Times New Roman" w:hAnsi="Times New Roman" w:cs="Times New Roman"/>
+          <w:sz w:val="28"/>
+          <w:szCs w:val="28"/>
+          <w:lang w:val="vi-VN"/>
+        </w:rPr>
+      </w:pPr>
+      <w:r>
+        <w:rPr>
+          <w:rFonts w:ascii="Times New Roman" w:hAnsi="Times New Roman" w:cs="Times New Roman"/>
+          <w:sz w:val="28"/>
+          <w:szCs w:val="28"/>
+          <w:lang w:val="vi-VN"/>
+        </w:rPr>
+        <w:t>Hệ thống hoạt động dựa trên mạng Online.</w:t>
+      </w:r>
+    </w:p>
+    <w:p>
+      <w:pPr>
+        <w:pStyle w:val="ListParagraph"/>
+        <w:numPr>
+          <w:ilvl w:val="0"/>
+          <w:numId w:val="18"/>
+        </w:numPr>
+        <w:rPr>
+          <w:rFonts w:ascii="Times New Roman" w:hAnsi="Times New Roman" w:cs="Times New Roman"/>
+          <w:sz w:val="28"/>
+          <w:szCs w:val="28"/>
+          <w:lang w:val="vi-VN"/>
+        </w:rPr>
+      </w:pPr>
+      <w:r>
+        <w:rPr>
+          <w:rFonts w:ascii="Times New Roman" w:hAnsi="Times New Roman" w:cs="Times New Roman"/>
+          <w:sz w:val="28"/>
+          <w:szCs w:val="28"/>
+          <w:lang w:val="vi-VN"/>
+        </w:rPr>
+        <w:t>Người dùng có thể trò chuyện cũng như trao đổi trực tiếp với nhau thông qua ứng dụng.</w:t>
+      </w:r>
+    </w:p>
+    <w:p/>
     <w:sectPr>
       <w:pgSz w:w="12240" w:h="15840"/>
       <w:pgMar w:top="1440" w:right="1440" w:bottom="1440" w:left="1440" w:header="720" w:footer="720" w:gutter="0"/>
@@ -603,6 +1225,119 @@
 <file path=word/numbering.xml><?xml version="1.0" encoding="utf-8"?>
 <w:numbering xmlns:wpc="http://schemas.microsoft.com/office/word/2010/wordprocessingCanvas" xmlns:cx="http://schemas.microsoft.com/office/drawing/2014/chartex" xmlns:cx1="http://schemas.microsoft.com/office/drawing/2015/9/8/chartex" xmlns:cx2="http://schemas.microsoft.com/office/drawing/2015/10/21/chartex" xmlns:cx3="http://schemas.microsoft.com/office/drawing/2016/5/9/chartex" xmlns:cx4="http://schemas.microsoft.com/office/drawing/2016/5/10/chartex" xmlns:cx5="http://schemas.microsoft.com/office/drawing/2016/5/11/chartex" xmlns:cx6="http://schemas.microsoft.com/office/drawing/2016/5/12/chartex" xmlns:cx7="http://schemas.microsoft.com/office/drawing/2016/5/13/chartex" xmlns:cx8="http://schemas.microsoft.com/office/drawing/2016/5/14/chartex" xmlns:mc="http://schemas.openxmlformats.org/markup-compatibility/2006" xmlns:aink="http://schemas.microsoft.com/office/drawing/2016/ink" xmlns:am3d="http://schemas.microsoft.com/office/drawing/2017/model3d" xmlns:o="urn:schemas-microsoft-com:office:office" xmlns:r="http://schemas.openxmlformats.org/officeDocument/2006/relationships" xmlns:m="http://schemas.openxmlformats.org/officeDocument/2006/math" xmlns:v="urn:schemas-microsoft-com:vml" xmlns:wp14="http://schemas.microsoft.com/office/word/2010/wordprocessingDrawing" xmlns:wp="http://schemas.openxmlformats.org/drawingml/2006/wordprocessingDrawing" xmlns:w10="urn:schemas-microsoft-com:office:word" xmlns:w="http://schemas.openxmlformats.org/wordprocessingml/2006/main" xmlns:w14="http://schemas.microsoft.com/office/word/2010/wordml" xmlns:w15="http://schemas.microsoft.com/office/word/2012/wordml" xmlns:w16cex="http://schemas.microsoft.com/office/word/2018/wordml/cex" xmlns:w16cid="http://schemas.microsoft.com/office/word/2016/wordml/cid" xmlns:w16="http://schemas.microsoft.com/office/word/2018/wordml" xmlns:w16se="http://schemas.microsoft.com/office/word/2015/wordml/symex" xmlns:wpg="http://schemas.microsoft.com/office/word/2010/wordprocessingGroup" xmlns:wpi="http://schemas.microsoft.com/office/word/2010/wordprocessingInk" xmlns:wne="http://schemas.microsoft.com/office/word/2006/wordml" xmlns:wps="http://schemas.microsoft.com/office/word/2010/wordprocessingShape" mc:Ignorable="w14 w15 w16se w16cid w16 w16cex wp14">
   <w:abstractNum w:abstractNumId="0" w15:restartNumberingAfterBreak="0">
+    <w:nsid w:val="072D738D"/>
+    <w:multiLevelType w:val="hybridMultilevel"/>
+    <w:tmpl w:val="5192A3EC"/>
+    <w:lvl w:ilvl="0" w:tplc="04090001">
+      <w:start w:val="1"/>
+      <w:numFmt w:val="bullet"/>
+      <w:lvlText w:val=""/>
+      <w:lvlJc w:val="left"/>
+      <w:pPr>
+        <w:ind w:left="1440" w:hanging="360"/>
+      </w:pPr>
+      <w:rPr>
+        <w:rFonts w:ascii="Symbol" w:hAnsi="Symbol" w:hint="default"/>
+      </w:rPr>
+    </w:lvl>
+    <w:lvl w:ilvl="1" w:tplc="04090003">
+      <w:start w:val="1"/>
+      <w:numFmt w:val="bullet"/>
+      <w:lvlText w:val="o"/>
+      <w:lvlJc w:val="left"/>
+      <w:pPr>
+        <w:ind w:left="2160" w:hanging="360"/>
+      </w:pPr>
+      <w:rPr>
+        <w:rFonts w:ascii="Courier New" w:hAnsi="Courier New" w:cs="Courier New" w:hint="default"/>
+      </w:rPr>
+    </w:lvl>
+    <w:lvl w:ilvl="2" w:tplc="04090005">
+      <w:start w:val="1"/>
+      <w:numFmt w:val="bullet"/>
+      <w:lvlText w:val=""/>
+      <w:lvlJc w:val="left"/>
+      <w:pPr>
+        <w:ind w:left="2880" w:hanging="360"/>
+      </w:pPr>
+      <w:rPr>
+        <w:rFonts w:ascii="Wingdings" w:hAnsi="Wingdings" w:hint="default"/>
+      </w:rPr>
+    </w:lvl>
+    <w:lvl w:ilvl="3" w:tplc="04090001">
+      <w:start w:val="1"/>
+      <w:numFmt w:val="bullet"/>
+      <w:lvlText w:val=""/>
+      <w:lvlJc w:val="left"/>
+      <w:pPr>
+        <w:ind w:left="3600" w:hanging="360"/>
+      </w:pPr>
+      <w:rPr>
+        <w:rFonts w:ascii="Symbol" w:hAnsi="Symbol" w:hint="default"/>
+      </w:rPr>
+    </w:lvl>
+    <w:lvl w:ilvl="4" w:tplc="04090003">
+      <w:start w:val="1"/>
+      <w:numFmt w:val="bullet"/>
+      <w:lvlText w:val="o"/>
+      <w:lvlJc w:val="left"/>
+      <w:pPr>
+        <w:ind w:left="4320" w:hanging="360"/>
+      </w:pPr>
+      <w:rPr>
+        <w:rFonts w:ascii="Courier New" w:hAnsi="Courier New" w:cs="Courier New" w:hint="default"/>
+      </w:rPr>
+    </w:lvl>
+    <w:lvl w:ilvl="5" w:tplc="04090005">
+      <w:start w:val="1"/>
+      <w:numFmt w:val="bullet"/>
+      <w:lvlText w:val=""/>
+      <w:lvlJc w:val="left"/>
+      <w:pPr>
+        <w:ind w:left="5040" w:hanging="360"/>
+      </w:pPr>
+      <w:rPr>
+        <w:rFonts w:ascii="Wingdings" w:hAnsi="Wingdings" w:hint="default"/>
+      </w:rPr>
+    </w:lvl>
+    <w:lvl w:ilvl="6" w:tplc="04090001">
+      <w:start w:val="1"/>
+      <w:numFmt w:val="bullet"/>
+      <w:lvlText w:val=""/>
+      <w:lvlJc w:val="left"/>
+      <w:pPr>
+        <w:ind w:left="5760" w:hanging="360"/>
+      </w:pPr>
+      <w:rPr>
+        <w:rFonts w:ascii="Symbol" w:hAnsi="Symbol" w:hint="default"/>
+      </w:rPr>
+    </w:lvl>
+    <w:lvl w:ilvl="7" w:tplc="04090003">
+      <w:start w:val="1"/>
+      <w:numFmt w:val="bullet"/>
+      <w:lvlText w:val="o"/>
+      <w:lvlJc w:val="left"/>
+      <w:pPr>
+        <w:ind w:left="6480" w:hanging="360"/>
+      </w:pPr>
+      <w:rPr>
+        <w:rFonts w:ascii="Courier New" w:hAnsi="Courier New" w:cs="Courier New" w:hint="default"/>
+      </w:rPr>
+    </w:lvl>
+    <w:lvl w:ilvl="8" w:tplc="04090005">
+      <w:start w:val="1"/>
+      <w:numFmt w:val="bullet"/>
+      <w:lvlText w:val=""/>
+      <w:lvlJc w:val="left"/>
+      <w:pPr>
+        <w:ind w:left="7200" w:hanging="360"/>
+      </w:pPr>
+      <w:rPr>
+        <w:rFonts w:ascii="Wingdings" w:hAnsi="Wingdings" w:hint="default"/>
+      </w:rPr>
+    </w:lvl>
+  </w:abstractNum>
+  <w:abstractNum w:abstractNumId="1" w15:restartNumberingAfterBreak="0">
     <w:nsid w:val="15B03CEC"/>
     <w:multiLevelType w:val="hybridMultilevel"/>
     <w:tmpl w:val="0DD0471E"/>
@@ -714,7 +1449,7 @@
       </w:rPr>
     </w:lvl>
   </w:abstractNum>
-  <w:abstractNum w:abstractNumId="1" w15:restartNumberingAfterBreak="0">
+  <w:abstractNum w:abstractNumId="2" w15:restartNumberingAfterBreak="0">
     <w:nsid w:val="1C5803ED"/>
     <w:multiLevelType w:val="hybridMultilevel"/>
     <w:tmpl w:val="9C1A1BDA"/>
@@ -827,7 +1562,120 @@
       </w:rPr>
     </w:lvl>
   </w:abstractNum>
-  <w:abstractNum w:abstractNumId="2" w15:restartNumberingAfterBreak="0">
+  <w:abstractNum w:abstractNumId="3" w15:restartNumberingAfterBreak="0">
+    <w:nsid w:val="32E66C0E"/>
+    <w:multiLevelType w:val="hybridMultilevel"/>
+    <w:tmpl w:val="278EC316"/>
+    <w:lvl w:ilvl="0" w:tplc="04090001">
+      <w:start w:val="1"/>
+      <w:numFmt w:val="bullet"/>
+      <w:lvlText w:val=""/>
+      <w:lvlJc w:val="left"/>
+      <w:pPr>
+        <w:ind w:left="1440" w:hanging="360"/>
+      </w:pPr>
+      <w:rPr>
+        <w:rFonts w:ascii="Symbol" w:hAnsi="Symbol" w:hint="default"/>
+      </w:rPr>
+    </w:lvl>
+    <w:lvl w:ilvl="1" w:tplc="04090003">
+      <w:start w:val="1"/>
+      <w:numFmt w:val="bullet"/>
+      <w:lvlText w:val="o"/>
+      <w:lvlJc w:val="left"/>
+      <w:pPr>
+        <w:ind w:left="2160" w:hanging="360"/>
+      </w:pPr>
+      <w:rPr>
+        <w:rFonts w:ascii="Courier New" w:hAnsi="Courier New" w:cs="Courier New" w:hint="default"/>
+      </w:rPr>
+    </w:lvl>
+    <w:lvl w:ilvl="2" w:tplc="04090005">
+      <w:start w:val="1"/>
+      <w:numFmt w:val="bullet"/>
+      <w:lvlText w:val=""/>
+      <w:lvlJc w:val="left"/>
+      <w:pPr>
+        <w:ind w:left="2880" w:hanging="360"/>
+      </w:pPr>
+      <w:rPr>
+        <w:rFonts w:ascii="Wingdings" w:hAnsi="Wingdings" w:hint="default"/>
+      </w:rPr>
+    </w:lvl>
+    <w:lvl w:ilvl="3" w:tplc="04090001">
+      <w:start w:val="1"/>
+      <w:numFmt w:val="bullet"/>
+      <w:lvlText w:val=""/>
+      <w:lvlJc w:val="left"/>
+      <w:pPr>
+        <w:ind w:left="3600" w:hanging="360"/>
+      </w:pPr>
+      <w:rPr>
+        <w:rFonts w:ascii="Symbol" w:hAnsi="Symbol" w:hint="default"/>
+      </w:rPr>
+    </w:lvl>
+    <w:lvl w:ilvl="4" w:tplc="04090003">
+      <w:start w:val="1"/>
+      <w:numFmt w:val="bullet"/>
+      <w:lvlText w:val="o"/>
+      <w:lvlJc w:val="left"/>
+      <w:pPr>
+        <w:ind w:left="4320" w:hanging="360"/>
+      </w:pPr>
+      <w:rPr>
+        <w:rFonts w:ascii="Courier New" w:hAnsi="Courier New" w:cs="Courier New" w:hint="default"/>
+      </w:rPr>
+    </w:lvl>
+    <w:lvl w:ilvl="5" w:tplc="04090005">
+      <w:start w:val="1"/>
+      <w:numFmt w:val="bullet"/>
+      <w:lvlText w:val=""/>
+      <w:lvlJc w:val="left"/>
+      <w:pPr>
+        <w:ind w:left="5040" w:hanging="360"/>
+      </w:pPr>
+      <w:rPr>
+        <w:rFonts w:ascii="Wingdings" w:hAnsi="Wingdings" w:hint="default"/>
+      </w:rPr>
+    </w:lvl>
+    <w:lvl w:ilvl="6" w:tplc="04090001">
+      <w:start w:val="1"/>
+      <w:numFmt w:val="bullet"/>
+      <w:lvlText w:val=""/>
+      <w:lvlJc w:val="left"/>
+      <w:pPr>
+        <w:ind w:left="5760" w:hanging="360"/>
+      </w:pPr>
+      <w:rPr>
+        <w:rFonts w:ascii="Symbol" w:hAnsi="Symbol" w:hint="default"/>
+      </w:rPr>
+    </w:lvl>
+    <w:lvl w:ilvl="7" w:tplc="04090003">
+      <w:start w:val="1"/>
+      <w:numFmt w:val="bullet"/>
+      <w:lvlText w:val="o"/>
+      <w:lvlJc w:val="left"/>
+      <w:pPr>
+        <w:ind w:left="6480" w:hanging="360"/>
+      </w:pPr>
+      <w:rPr>
+        <w:rFonts w:ascii="Courier New" w:hAnsi="Courier New" w:cs="Courier New" w:hint="default"/>
+      </w:rPr>
+    </w:lvl>
+    <w:lvl w:ilvl="8" w:tplc="04090005">
+      <w:start w:val="1"/>
+      <w:numFmt w:val="bullet"/>
+      <w:lvlText w:val=""/>
+      <w:lvlJc w:val="left"/>
+      <w:pPr>
+        <w:ind w:left="7200" w:hanging="360"/>
+      </w:pPr>
+      <w:rPr>
+        <w:rFonts w:ascii="Wingdings" w:hAnsi="Wingdings" w:hint="default"/>
+      </w:rPr>
+    </w:lvl>
+  </w:abstractNum>
+  <w:abstractNum w:abstractNumId="4" w15:restartNumberingAfterBreak="0">
     <w:nsid w:val="46C23C5B"/>
     <w:multiLevelType w:val="hybridMultilevel"/>
     <w:tmpl w:val="7DE67DE6"/>
@@ -940,7 +1788,7 @@
       </w:rPr>
     </w:lvl>
   </w:abstractNum>
-  <w:abstractNum w:abstractNumId="3" w15:restartNumberingAfterBreak="0">
+  <w:abstractNum w:abstractNumId="5" w15:restartNumberingAfterBreak="0">
     <w:nsid w:val="49E35C20"/>
     <w:multiLevelType w:val="hybridMultilevel"/>
     <w:tmpl w:val="F00E085A"/>
@@ -1053,7 +1901,7 @@
       </w:rPr>
     </w:lvl>
   </w:abstractNum>
-  <w:abstractNum w:abstractNumId="4" w15:restartNumberingAfterBreak="0">
+  <w:abstractNum w:abstractNumId="6" w15:restartNumberingAfterBreak="0">
     <w:nsid w:val="4B9B4300"/>
     <w:multiLevelType w:val="hybridMultilevel"/>
     <w:tmpl w:val="33B29E90"/>
@@ -1166,7 +2014,7 @@
       </w:rPr>
     </w:lvl>
   </w:abstractNum>
-  <w:abstractNum w:abstractNumId="5" w15:restartNumberingAfterBreak="0">
+  <w:abstractNum w:abstractNumId="7" w15:restartNumberingAfterBreak="0">
     <w:nsid w:val="5A4F63B0"/>
     <w:multiLevelType w:val="hybridMultilevel"/>
     <w:tmpl w:val="3C52880C"/>
@@ -1279,7 +2127,346 @@
       </w:rPr>
     </w:lvl>
   </w:abstractNum>
-  <w:abstractNum w:abstractNumId="6" w15:restartNumberingAfterBreak="0">
+  <w:abstractNum w:abstractNumId="8" w15:restartNumberingAfterBreak="0">
+    <w:nsid w:val="5D3620D0"/>
+    <w:multiLevelType w:val="hybridMultilevel"/>
+    <w:tmpl w:val="08B683B0"/>
+    <w:lvl w:ilvl="0" w:tplc="04090001">
+      <w:start w:val="1"/>
+      <w:numFmt w:val="bullet"/>
+      <w:lvlText w:val=""/>
+      <w:lvlJc w:val="left"/>
+      <w:pPr>
+        <w:ind w:left="1440" w:hanging="360"/>
+      </w:pPr>
+      <w:rPr>
+        <w:rFonts w:ascii="Symbol" w:hAnsi="Symbol" w:hint="default"/>
+      </w:rPr>
+    </w:lvl>
+    <w:lvl w:ilvl="1" w:tplc="04090003">
+      <w:start w:val="1"/>
+      <w:numFmt w:val="bullet"/>
+      <w:lvlText w:val="o"/>
+      <w:lvlJc w:val="left"/>
+      <w:pPr>
+        <w:ind w:left="2160" w:hanging="360"/>
+      </w:pPr>
+      <w:rPr>
+        <w:rFonts w:ascii="Courier New" w:hAnsi="Courier New" w:cs="Courier New" w:hint="default"/>
+      </w:rPr>
+    </w:lvl>
+    <w:lvl w:ilvl="2" w:tplc="04090005">
+      <w:start w:val="1"/>
+      <w:numFmt w:val="bullet"/>
+      <w:lvlText w:val=""/>
+      <w:lvlJc w:val="left"/>
+      <w:pPr>
+        <w:ind w:left="2880" w:hanging="360"/>
+      </w:pPr>
+      <w:rPr>
+        <w:rFonts w:ascii="Wingdings" w:hAnsi="Wingdings" w:hint="default"/>
+      </w:rPr>
+    </w:lvl>
+    <w:lvl w:ilvl="3" w:tplc="04090001">
+      <w:start w:val="1"/>
+      <w:numFmt w:val="bullet"/>
+      <w:lvlText w:val=""/>
+      <w:lvlJc w:val="left"/>
+      <w:pPr>
+        <w:ind w:left="3600" w:hanging="360"/>
+      </w:pPr>
+      <w:rPr>
+        <w:rFonts w:ascii="Symbol" w:hAnsi="Symbol" w:hint="default"/>
+      </w:rPr>
+    </w:lvl>
+    <w:lvl w:ilvl="4" w:tplc="04090003">
+      <w:start w:val="1"/>
+      <w:numFmt w:val="bullet"/>
+      <w:lvlText w:val="o"/>
+      <w:lvlJc w:val="left"/>
+      <w:pPr>
+        <w:ind w:left="4320" w:hanging="360"/>
+      </w:pPr>
+      <w:rPr>
+        <w:rFonts w:ascii="Courier New" w:hAnsi="Courier New" w:cs="Courier New" w:hint="default"/>
+      </w:rPr>
+    </w:lvl>
+    <w:lvl w:ilvl="5" w:tplc="04090005">
+      <w:start w:val="1"/>
+      <w:numFmt w:val="bullet"/>
+      <w:lvlText w:val=""/>
+      <w:lvlJc w:val="left"/>
+      <w:pPr>
+        <w:ind w:left="5040" w:hanging="360"/>
+      </w:pPr>
+      <w:rPr>
+        <w:rFonts w:ascii="Wingdings" w:hAnsi="Wingdings" w:hint="default"/>
+      </w:rPr>
+    </w:lvl>
+    <w:lvl w:ilvl="6" w:tplc="04090001">
+      <w:start w:val="1"/>
+      <w:numFmt w:val="bullet"/>
+      <w:lvlText w:val=""/>
+      <w:lvlJc w:val="left"/>
+      <w:pPr>
+        <w:ind w:left="5760" w:hanging="360"/>
+      </w:pPr>
+      <w:rPr>
+        <w:rFonts w:ascii="Symbol" w:hAnsi="Symbol" w:hint="default"/>
+      </w:rPr>
+    </w:lvl>
+    <w:lvl w:ilvl="7" w:tplc="04090003">
+      <w:start w:val="1"/>
+      <w:numFmt w:val="bullet"/>
+      <w:lvlText w:val="o"/>
+      <w:lvlJc w:val="left"/>
+      <w:pPr>
+        <w:ind w:left="6480" w:hanging="360"/>
+      </w:pPr>
+      <w:rPr>
+        <w:rFonts w:ascii="Courier New" w:hAnsi="Courier New" w:cs="Courier New" w:hint="default"/>
+      </w:rPr>
+    </w:lvl>
+    <w:lvl w:ilvl="8" w:tplc="04090005">
+      <w:start w:val="1"/>
+      <w:numFmt w:val="bullet"/>
+      <w:lvlText w:val=""/>
+      <w:lvlJc w:val="left"/>
+      <w:pPr>
+        <w:ind w:left="7200" w:hanging="360"/>
+      </w:pPr>
+      <w:rPr>
+        <w:rFonts w:ascii="Wingdings" w:hAnsi="Wingdings" w:hint="default"/>
+      </w:rPr>
+    </w:lvl>
+  </w:abstractNum>
+  <w:abstractNum w:abstractNumId="9" w15:restartNumberingAfterBreak="0">
+    <w:nsid w:val="6F916351"/>
+    <w:multiLevelType w:val="hybridMultilevel"/>
+    <w:tmpl w:val="BE8EC8FC"/>
+    <w:lvl w:ilvl="0" w:tplc="0409000B">
+      <w:start w:val="1"/>
+      <w:numFmt w:val="bullet"/>
+      <w:lvlText w:val=""/>
+      <w:lvlJc w:val="left"/>
+      <w:pPr>
+        <w:ind w:left="720" w:hanging="360"/>
+      </w:pPr>
+      <w:rPr>
+        <w:rFonts w:ascii="Wingdings" w:hAnsi="Wingdings" w:hint="default"/>
+      </w:rPr>
+    </w:lvl>
+    <w:lvl w:ilvl="1" w:tplc="04090003">
+      <w:start w:val="1"/>
+      <w:numFmt w:val="bullet"/>
+      <w:lvlText w:val="o"/>
+      <w:lvlJc w:val="left"/>
+      <w:pPr>
+        <w:ind w:left="1440" w:hanging="360"/>
+      </w:pPr>
+      <w:rPr>
+        <w:rFonts w:ascii="Courier New" w:hAnsi="Courier New" w:cs="Courier New" w:hint="default"/>
+      </w:rPr>
+    </w:lvl>
+    <w:lvl w:ilvl="2" w:tplc="04090005">
+      <w:start w:val="1"/>
+      <w:numFmt w:val="bullet"/>
+      <w:lvlText w:val=""/>
+      <w:lvlJc w:val="left"/>
+      <w:pPr>
+        <w:ind w:left="2160" w:hanging="360"/>
+      </w:pPr>
+      <w:rPr>
+        <w:rFonts w:ascii="Wingdings" w:hAnsi="Wingdings" w:hint="default"/>
+      </w:rPr>
+    </w:lvl>
+    <w:lvl w:ilvl="3" w:tplc="04090001">
+      <w:start w:val="1"/>
+      <w:numFmt w:val="bullet"/>
+      <w:lvlText w:val=""/>
+      <w:lvlJc w:val="left"/>
+      <w:pPr>
+        <w:ind w:left="2880" w:hanging="360"/>
+      </w:pPr>
+      <w:rPr>
+        <w:rFonts w:ascii="Symbol" w:hAnsi="Symbol" w:hint="default"/>
+      </w:rPr>
+    </w:lvl>
+    <w:lvl w:ilvl="4" w:tplc="04090003">
+      <w:start w:val="1"/>
+      <w:numFmt w:val="bullet"/>
+      <w:lvlText w:val="o"/>
+      <w:lvlJc w:val="left"/>
+      <w:pPr>
+        <w:ind w:left="3600" w:hanging="360"/>
+      </w:pPr>
+      <w:rPr>
+        <w:rFonts w:ascii="Courier New" w:hAnsi="Courier New" w:cs="Courier New" w:hint="default"/>
+      </w:rPr>
+    </w:lvl>
+    <w:lvl w:ilvl="5" w:tplc="04090005">
+      <w:start w:val="1"/>
+      <w:numFmt w:val="bullet"/>
+      <w:lvlText w:val=""/>
+      <w:lvlJc w:val="left"/>
+      <w:pPr>
+        <w:ind w:left="4320" w:hanging="360"/>
+      </w:pPr>
+      <w:rPr>
+        <w:rFonts w:ascii="Wingdings" w:hAnsi="Wingdings" w:hint="default"/>
+      </w:rPr>
+    </w:lvl>
+    <w:lvl w:ilvl="6" w:tplc="04090001">
+      <w:start w:val="1"/>
+      <w:numFmt w:val="bullet"/>
+      <w:lvlText w:val=""/>
+      <w:lvlJc w:val="left"/>
+      <w:pPr>
+        <w:ind w:left="5040" w:hanging="360"/>
+      </w:pPr>
+      <w:rPr>
+        <w:rFonts w:ascii="Symbol" w:hAnsi="Symbol" w:hint="default"/>
+      </w:rPr>
+    </w:lvl>
+    <w:lvl w:ilvl="7" w:tplc="04090003">
+      <w:start w:val="1"/>
+      <w:numFmt w:val="bullet"/>
+      <w:lvlText w:val="o"/>
+      <w:lvlJc w:val="left"/>
+      <w:pPr>
+        <w:ind w:left="5760" w:hanging="360"/>
+      </w:pPr>
+      <w:rPr>
+        <w:rFonts w:ascii="Courier New" w:hAnsi="Courier New" w:cs="Courier New" w:hint="default"/>
+      </w:rPr>
+    </w:lvl>
+    <w:lvl w:ilvl="8" w:tplc="04090005">
+      <w:start w:val="1"/>
+      <w:numFmt w:val="bullet"/>
+      <w:lvlText w:val=""/>
+      <w:lvlJc w:val="left"/>
+      <w:pPr>
+        <w:ind w:left="6480" w:hanging="360"/>
+      </w:pPr>
+      <w:rPr>
+        <w:rFonts w:ascii="Wingdings" w:hAnsi="Wingdings" w:hint="default"/>
+      </w:rPr>
+    </w:lvl>
+  </w:abstractNum>
+  <w:abstractNum w:abstractNumId="10" w15:restartNumberingAfterBreak="0">
+    <w:nsid w:val="7A7E1907"/>
+    <w:multiLevelType w:val="hybridMultilevel"/>
+    <w:tmpl w:val="B3EAA712"/>
+    <w:lvl w:ilvl="0" w:tplc="0409000B">
+      <w:start w:val="1"/>
+      <w:numFmt w:val="bullet"/>
+      <w:lvlText w:val=""/>
+      <w:lvlJc w:val="left"/>
+      <w:pPr>
+        <w:ind w:left="720" w:hanging="360"/>
+      </w:pPr>
+      <w:rPr>
+        <w:rFonts w:ascii="Wingdings" w:hAnsi="Wingdings" w:hint="default"/>
+      </w:rPr>
+    </w:lvl>
+    <w:lvl w:ilvl="1" w:tplc="04090003">
+      <w:start w:val="1"/>
+      <w:numFmt w:val="bullet"/>
+      <w:lvlText w:val="o"/>
+      <w:lvlJc w:val="left"/>
+      <w:pPr>
+        <w:ind w:left="1440" w:hanging="360"/>
+      </w:pPr>
+      <w:rPr>
+        <w:rFonts w:ascii="Courier New" w:hAnsi="Courier New" w:cs="Courier New" w:hint="default"/>
+      </w:rPr>
+    </w:lvl>
+    <w:lvl w:ilvl="2" w:tplc="04090005">
+      <w:start w:val="1"/>
+      <w:numFmt w:val="bullet"/>
+      <w:lvlText w:val=""/>
+      <w:lvlJc w:val="left"/>
+      <w:pPr>
+        <w:ind w:left="2160" w:hanging="360"/>
+      </w:pPr>
+      <w:rPr>
+        <w:rFonts w:ascii="Wingdings" w:hAnsi="Wingdings" w:hint="default"/>
+      </w:rPr>
+    </w:lvl>
+    <w:lvl w:ilvl="3" w:tplc="04090001">
+      <w:start w:val="1"/>
+      <w:numFmt w:val="bullet"/>
+      <w:lvlText w:val=""/>
+      <w:lvlJc w:val="left"/>
+      <w:pPr>
+        <w:ind w:left="2880" w:hanging="360"/>
+      </w:pPr>
+      <w:rPr>
+        <w:rFonts w:ascii="Symbol" w:hAnsi="Symbol" w:hint="default"/>
+      </w:rPr>
+    </w:lvl>
+    <w:lvl w:ilvl="4" w:tplc="04090003">
+      <w:start w:val="1"/>
+      <w:numFmt w:val="bullet"/>
+      <w:lvlText w:val="o"/>
+      <w:lvlJc w:val="left"/>
+      <w:pPr>
+        <w:ind w:left="3600" w:hanging="360"/>
+      </w:pPr>
+      <w:rPr>
+        <w:rFonts w:ascii="Courier New" w:hAnsi="Courier New" w:cs="Courier New" w:hint="default"/>
+      </w:rPr>
+    </w:lvl>
+    <w:lvl w:ilvl="5" w:tplc="04090005">
+      <w:start w:val="1"/>
+      <w:numFmt w:val="bullet"/>
+      <w:lvlText w:val=""/>
+      <w:lvlJc w:val="left"/>
+      <w:pPr>
+        <w:ind w:left="4320" w:hanging="360"/>
+      </w:pPr>
+      <w:rPr>
+        <w:rFonts w:ascii="Wingdings" w:hAnsi="Wingdings" w:hint="default"/>
+      </w:rPr>
+    </w:lvl>
+    <w:lvl w:ilvl="6" w:tplc="04090001">
+      <w:start w:val="1"/>
+      <w:numFmt w:val="bullet"/>
+      <w:lvlText w:val=""/>
+      <w:lvlJc w:val="left"/>
+      <w:pPr>
+        <w:ind w:left="5040" w:hanging="360"/>
+      </w:pPr>
+      <w:rPr>
+        <w:rFonts w:ascii="Symbol" w:hAnsi="Symbol" w:hint="default"/>
+      </w:rPr>
+    </w:lvl>
+    <w:lvl w:ilvl="7" w:tplc="04090003">
+      <w:start w:val="1"/>
+      <w:numFmt w:val="bullet"/>
+      <w:lvlText w:val="o"/>
+      <w:lvlJc w:val="left"/>
+      <w:pPr>
+        <w:ind w:left="5760" w:hanging="360"/>
+      </w:pPr>
+      <w:rPr>
+        <w:rFonts w:ascii="Courier New" w:hAnsi="Courier New" w:cs="Courier New" w:hint="default"/>
+      </w:rPr>
+    </w:lvl>
+    <w:lvl w:ilvl="8" w:tplc="04090005">
+      <w:start w:val="1"/>
+      <w:numFmt w:val="bullet"/>
+      <w:lvlText w:val=""/>
+      <w:lvlJc w:val="left"/>
+      <w:pPr>
+        <w:ind w:left="6480" w:hanging="360"/>
+      </w:pPr>
+      <w:rPr>
+        <w:rFonts w:ascii="Wingdings" w:hAnsi="Wingdings" w:hint="default"/>
+      </w:rPr>
+    </w:lvl>
+  </w:abstractNum>
+  <w:abstractNum w:abstractNumId="11" w15:restartNumberingAfterBreak="0">
     <w:nsid w:val="7FC16D15"/>
     <w:multiLevelType w:val="hybridMultilevel"/>
     <w:tmpl w:val="1340D8D0"/>
@@ -1393,25 +2580,157 @@
     </w:lvl>
   </w:abstractNum>
   <w:num w:numId="1">
+    <w:abstractNumId w:val="4"/>
+  </w:num>
+  <w:num w:numId="2">
+    <w:abstractNumId w:val="11"/>
+  </w:num>
+  <w:num w:numId="3">
+    <w:abstractNumId w:val="6"/>
+  </w:num>
+  <w:num w:numId="4">
     <w:abstractNumId w:val="2"/>
   </w:num>
-  <w:num w:numId="2">
-    <w:abstractNumId w:val="6"/>
+  <w:num w:numId="5">
+    <w:abstractNumId w:val="5"/>
   </w:num>
-  <w:num w:numId="3">
-    <w:abstractNumId w:val="4"/>
+  <w:num w:numId="6">
+    <w:abstractNumId w:val="7"/>
   </w:num>
-  <w:num w:numId="4">
+  <w:num w:numId="7">
     <w:abstractNumId w:val="1"/>
   </w:num>
-  <w:num w:numId="5">
+  <w:num w:numId="8">
+    <w:abstractNumId w:val="1"/>
+    <w:lvlOverride w:ilvl="0"/>
+    <w:lvlOverride w:ilvl="1"/>
+    <w:lvlOverride w:ilvl="2"/>
+    <w:lvlOverride w:ilvl="3"/>
+    <w:lvlOverride w:ilvl="4"/>
+    <w:lvlOverride w:ilvl="5"/>
+    <w:lvlOverride w:ilvl="6"/>
+    <w:lvlOverride w:ilvl="7"/>
+    <w:lvlOverride w:ilvl="8"/>
+  </w:num>
+  <w:num w:numId="9">
+    <w:abstractNumId w:val="11"/>
+    <w:lvlOverride w:ilvl="0"/>
+    <w:lvlOverride w:ilvl="1"/>
+    <w:lvlOverride w:ilvl="2"/>
+    <w:lvlOverride w:ilvl="3"/>
+    <w:lvlOverride w:ilvl="4"/>
+    <w:lvlOverride w:ilvl="5"/>
+    <w:lvlOverride w:ilvl="6"/>
+    <w:lvlOverride w:ilvl="7"/>
+    <w:lvlOverride w:ilvl="8"/>
+  </w:num>
+  <w:num w:numId="10">
+    <w:abstractNumId w:val="6"/>
+    <w:lvlOverride w:ilvl="0"/>
+    <w:lvlOverride w:ilvl="1"/>
+    <w:lvlOverride w:ilvl="2"/>
+    <w:lvlOverride w:ilvl="3"/>
+    <w:lvlOverride w:ilvl="4"/>
+    <w:lvlOverride w:ilvl="5"/>
+    <w:lvlOverride w:ilvl="6"/>
+    <w:lvlOverride w:ilvl="7"/>
+    <w:lvlOverride w:ilvl="8"/>
+  </w:num>
+  <w:num w:numId="11">
+    <w:abstractNumId w:val="8"/>
+    <w:lvlOverride w:ilvl="0"/>
+    <w:lvlOverride w:ilvl="1"/>
+    <w:lvlOverride w:ilvl="2"/>
+    <w:lvlOverride w:ilvl="3"/>
+    <w:lvlOverride w:ilvl="4"/>
+    <w:lvlOverride w:ilvl="5"/>
+    <w:lvlOverride w:ilvl="6"/>
+    <w:lvlOverride w:ilvl="7"/>
+    <w:lvlOverride w:ilvl="8"/>
+  </w:num>
+  <w:num w:numId="12">
+    <w:abstractNumId w:val="9"/>
+    <w:lvlOverride w:ilvl="0"/>
+    <w:lvlOverride w:ilvl="1"/>
+    <w:lvlOverride w:ilvl="2"/>
+    <w:lvlOverride w:ilvl="3"/>
+    <w:lvlOverride w:ilvl="4"/>
+    <w:lvlOverride w:ilvl="5"/>
+    <w:lvlOverride w:ilvl="6"/>
+    <w:lvlOverride w:ilvl="7"/>
+    <w:lvlOverride w:ilvl="8"/>
+  </w:num>
+  <w:num w:numId="13">
     <w:abstractNumId w:val="3"/>
+    <w:lvlOverride w:ilvl="0"/>
+    <w:lvlOverride w:ilvl="1"/>
+    <w:lvlOverride w:ilvl="2"/>
+    <w:lvlOverride w:ilvl="3"/>
+    <w:lvlOverride w:ilvl="4"/>
+    <w:lvlOverride w:ilvl="5"/>
+    <w:lvlOverride w:ilvl="6"/>
+    <w:lvlOverride w:ilvl="7"/>
+    <w:lvlOverride w:ilvl="8"/>
   </w:num>
-  <w:num w:numId="6">
+  <w:num w:numId="14">
+    <w:abstractNumId w:val="0"/>
+    <w:lvlOverride w:ilvl="0"/>
+    <w:lvlOverride w:ilvl="1"/>
+    <w:lvlOverride w:ilvl="2"/>
+    <w:lvlOverride w:ilvl="3"/>
+    <w:lvlOverride w:ilvl="4"/>
+    <w:lvlOverride w:ilvl="5"/>
+    <w:lvlOverride w:ilvl="6"/>
+    <w:lvlOverride w:ilvl="7"/>
+    <w:lvlOverride w:ilvl="8"/>
+  </w:num>
+  <w:num w:numId="15">
+    <w:abstractNumId w:val="10"/>
+    <w:lvlOverride w:ilvl="0"/>
+    <w:lvlOverride w:ilvl="1"/>
+    <w:lvlOverride w:ilvl="2"/>
+    <w:lvlOverride w:ilvl="3"/>
+    <w:lvlOverride w:ilvl="4"/>
+    <w:lvlOverride w:ilvl="5"/>
+    <w:lvlOverride w:ilvl="6"/>
+    <w:lvlOverride w:ilvl="7"/>
+    <w:lvlOverride w:ilvl="8"/>
+  </w:num>
+  <w:num w:numId="16">
+    <w:abstractNumId w:val="2"/>
+    <w:lvlOverride w:ilvl="0"/>
+    <w:lvlOverride w:ilvl="1"/>
+    <w:lvlOverride w:ilvl="2"/>
+    <w:lvlOverride w:ilvl="3"/>
+    <w:lvlOverride w:ilvl="4"/>
+    <w:lvlOverride w:ilvl="5"/>
+    <w:lvlOverride w:ilvl="6"/>
+    <w:lvlOverride w:ilvl="7"/>
+    <w:lvlOverride w:ilvl="8"/>
+  </w:num>
+  <w:num w:numId="17">
     <w:abstractNumId w:val="5"/>
+    <w:lvlOverride w:ilvl="0"/>
+    <w:lvlOverride w:ilvl="1"/>
+    <w:lvlOverride w:ilvl="2"/>
+    <w:lvlOverride w:ilvl="3"/>
+    <w:lvlOverride w:ilvl="4"/>
+    <w:lvlOverride w:ilvl="5"/>
+    <w:lvlOverride w:ilvl="6"/>
+    <w:lvlOverride w:ilvl="7"/>
+    <w:lvlOverride w:ilvl="8"/>
   </w:num>
-  <w:num w:numId="7">
-    <w:abstractNumId w:val="0"/>
+  <w:num w:numId="18">
+    <w:abstractNumId w:val="7"/>
+    <w:lvlOverride w:ilvl="0"/>
+    <w:lvlOverride w:ilvl="1"/>
+    <w:lvlOverride w:ilvl="2"/>
+    <w:lvlOverride w:ilvl="3"/>
+    <w:lvlOverride w:ilvl="4"/>
+    <w:lvlOverride w:ilvl="5"/>
+    <w:lvlOverride w:ilvl="6"/>
+    <w:lvlOverride w:ilvl="7"/>
+    <w:lvlOverride w:ilvl="8"/>
   </w:num>
 </w:numbering>
 </file>
@@ -1814,6 +3133,10 @@
   <w:style w:type="paragraph" w:default="1" w:styleId="Normal">
     <w:name w:val="Normal"/>
     <w:qFormat/>
+    <w:rsid w:val="004767AF"/>
+    <w:pPr>
+      <w:spacing w:line="256" w:lineRule="auto"/>
+    </w:pPr>
   </w:style>
   <w:style w:type="character" w:default="1" w:styleId="DefaultParagraphFont">
     <w:name w:val="Default Paragraph Font"/>

</xml_diff>